<commit_message>
docs: pushed a lot of stuff today
</commit_message>
<xml_diff>
--- a/Round-3/Slides.docx
+++ b/Round-3/Slides.docx
@@ -214,6 +214,67 @@
           <w:color w:val="1B1C1D"/>
         </w:rPr>
         <w:t>Complementing traditional feedback.</w:t>
+      </w:r>
+    </w:p>
+    <w:p>
+      <w:pPr>
+        <w:spacing w:after="0" w:line="420" w:lineRule="auto"/>
+        <w:rPr>
+          <w:rFonts w:ascii="Helvetica Neue" w:eastAsia="Helvetica Neue" w:hAnsi="Helvetica Neue" w:cs="Helvetica Neue"/>
+          <w:color w:val="1B1C1D"/>
+        </w:rPr>
+      </w:pPr>
+      <w:r>
+        <w:rPr>
+          <w:rFonts w:ascii="Helvetica Neue" w:eastAsia="Helvetica Neue" w:hAnsi="Helvetica Neue" w:cs="Helvetica Neue"/>
+          <w:color w:val="1B1C1D"/>
+        </w:rPr>
+        <w:t>While </w:t>
+      </w:r>
+      <w:proofErr w:type="spellStart"/>
+      <w:r>
+        <w:rPr>
+          <w:rFonts w:ascii="Helvetica Neue" w:eastAsia="Helvetica Neue" w:hAnsi="Helvetica Neue" w:cs="Helvetica Neue"/>
+          <w:b/>
+          <w:bCs/>
+          <w:color w:val="1B1C1D"/>
+        </w:rPr>
+        <w:t>Delib's</w:t>
+      </w:r>
+      <w:proofErr w:type="spellEnd"/>
+      <w:r>
+        <w:rPr>
+          <w:rFonts w:ascii="Helvetica Neue" w:eastAsia="Helvetica Neue" w:hAnsi="Helvetica Neue" w:cs="Helvetica Neue"/>
+          <w:b/>
+          <w:bCs/>
+          <w:color w:val="1B1C1D"/>
+        </w:rPr>
+        <w:t xml:space="preserve"> Citizen Space</w:t>
+      </w:r>
+      <w:r>
+        <w:rPr>
+          <w:rFonts w:ascii="Helvetica Neue" w:eastAsia="Helvetica Neue" w:hAnsi="Helvetica Neue" w:cs="Helvetica Neue"/>
+          <w:color w:val="1B1C1D"/>
+        </w:rPr>
+        <w:t> is a reliable and user-friendly tool for structured consultations, it falls short in engaging the broader public, providing real-time feedback, and leveraging advanced analytics. </w:t>
+      </w:r>
+      <w:proofErr w:type="spellStart"/>
+      <w:r>
+        <w:rPr>
+          <w:rFonts w:ascii="Helvetica Neue" w:eastAsia="Helvetica Neue" w:hAnsi="Helvetica Neue" w:cs="Helvetica Neue"/>
+          <w:b/>
+          <w:bCs/>
+          <w:color w:val="1B1C1D"/>
+        </w:rPr>
+        <w:t>ConsultUK</w:t>
+      </w:r>
+      <w:proofErr w:type="spellEnd"/>
+      <w:r>
+        <w:rPr>
+          <w:rFonts w:ascii="Helvetica Neue" w:eastAsia="Helvetica Neue" w:hAnsi="Helvetica Neue" w:cs="Helvetica Neue"/>
+          <w:color w:val="1B1C1D"/>
+        </w:rPr>
+        <w:t> addresses these gaps by offering a more inclusive, efficient, and transparent platform that empowers both citizens and policymakers.</w:t>
       </w:r>
     </w:p>
     <w:p>
@@ -1825,10 +1886,16 @@
           <w:szCs w:val="22"/>
           <w:lang w:val="en-GB"/>
         </w:rPr>
-        <w:t xml:space="preserve">Categorizes and </w:t>
-      </w:r>
-      <w:proofErr w:type="spellStart"/>
-      <w:r>
+        <w:t>Categorizes and analyzes feedback using AI.</w:t>
+      </w:r>
+    </w:p>
+    <w:p>
+      <w:pPr>
+        <w:numPr>
+          <w:ilvl w:val="1"/>
+          <w:numId w:val="16"/>
+        </w:numPr>
+        <w:spacing w:after="0" w:line="420" w:lineRule="auto"/>
         <w:rPr>
           <w:rFonts w:ascii="Helvetica Neue" w:eastAsia="Helvetica Neue" w:hAnsi="Helvetica Neue" w:cs="Helvetica Neue"/>
           <w:color w:val="FF0000"/>
@@ -1836,9 +1903,7 @@
           <w:szCs w:val="22"/>
           <w:lang w:val="en-GB"/>
         </w:rPr>
-        <w:t>analyzes</w:t>
-      </w:r>
-      <w:proofErr w:type="spellEnd"/>
+      </w:pPr>
       <w:r>
         <w:rPr>
           <w:rFonts w:ascii="Helvetica Neue" w:eastAsia="Helvetica Neue" w:hAnsi="Helvetica Neue" w:cs="Helvetica Neue"/>
@@ -1847,13 +1912,13 @@
           <w:szCs w:val="22"/>
           <w:lang w:val="en-GB"/>
         </w:rPr>
-        <w:t xml:space="preserve"> feedback using AI.</w:t>
-      </w:r>
-    </w:p>
-    <w:p>
-      <w:pPr>
-        <w:numPr>
-          <w:ilvl w:val="1"/>
+        <w:t>Awards Impact Points based on predefined criteria.</w:t>
+      </w:r>
+    </w:p>
+    <w:p>
+      <w:pPr>
+        <w:numPr>
+          <w:ilvl w:val="0"/>
           <w:numId w:val="16"/>
         </w:numPr>
         <w:spacing w:after="0" w:line="420" w:lineRule="auto"/>
@@ -1868,21 +1933,16 @@
       <w:r>
         <w:rPr>
           <w:rFonts w:ascii="Helvetica Neue" w:eastAsia="Helvetica Neue" w:hAnsi="Helvetica Neue" w:cs="Helvetica Neue"/>
+          <w:b/>
+          <w:bCs/>
           <w:color w:val="FF0000"/>
           <w:sz w:val="22"/>
           <w:szCs w:val="22"/>
           <w:lang w:val="en-GB"/>
         </w:rPr>
-        <w:t>Awards Impact Points based on predefined criteria.</w:t>
-      </w:r>
-    </w:p>
-    <w:p>
-      <w:pPr>
-        <w:numPr>
-          <w:ilvl w:val="0"/>
-          <w:numId w:val="16"/>
-        </w:numPr>
-        <w:spacing w:after="0" w:line="420" w:lineRule="auto"/>
+        <w:t>Community Forum &amp; Aggregation</w:t>
+      </w:r>
+      <w:r>
         <w:rPr>
           <w:rFonts w:ascii="Helvetica Neue" w:eastAsia="Helvetica Neue" w:hAnsi="Helvetica Neue" w:cs="Helvetica Neue"/>
           <w:color w:val="FF0000"/>
@@ -1890,19 +1950,24 @@
           <w:szCs w:val="22"/>
           <w:lang w:val="en-GB"/>
         </w:rPr>
-      </w:pPr>
-      <w:r>
-        <w:rPr>
-          <w:rFonts w:ascii="Helvetica Neue" w:eastAsia="Helvetica Neue" w:hAnsi="Helvetica Neue" w:cs="Helvetica Neue"/>
-          <w:b/>
-          <w:bCs/>
+        <w:t>:</w:t>
+      </w:r>
+    </w:p>
+    <w:p>
+      <w:pPr>
+        <w:numPr>
+          <w:ilvl w:val="1"/>
+          <w:numId w:val="16"/>
+        </w:numPr>
+        <w:spacing w:after="0" w:line="420" w:lineRule="auto"/>
+        <w:rPr>
+          <w:rFonts w:ascii="Helvetica Neue" w:eastAsia="Helvetica Neue" w:hAnsi="Helvetica Neue" w:cs="Helvetica Neue"/>
           <w:color w:val="FF0000"/>
           <w:sz w:val="22"/>
           <w:szCs w:val="22"/>
           <w:lang w:val="en-GB"/>
         </w:rPr>
-        <w:t>Community Forum &amp; Aggregation</w:t>
-      </w:r>
+      </w:pPr>
       <w:r>
         <w:rPr>
           <w:rFonts w:ascii="Helvetica Neue" w:eastAsia="Helvetica Neue" w:hAnsi="Helvetica Neue" w:cs="Helvetica Neue"/>
@@ -1911,7 +1976,7 @@
           <w:szCs w:val="22"/>
           <w:lang w:val="en-GB"/>
         </w:rPr>
-        <w:t>:</w:t>
+        <w:t>Provides a moderated forum for user discussions.</w:t>
       </w:r>
     </w:p>
     <w:p>
@@ -1937,7 +2002,7 @@
           <w:szCs w:val="22"/>
           <w:lang w:val="en-GB"/>
         </w:rPr>
-        <w:t>Provides a moderated forum for user discussions.</w:t>
+        <w:t>Aggregates upvotes/downvotes to highlight popular opinions.</w:t>
       </w:r>
     </w:p>
     <w:p>
@@ -1963,13 +2028,13 @@
           <w:szCs w:val="22"/>
           <w:lang w:val="en-GB"/>
         </w:rPr>
-        <w:t>Aggregates upvotes/downvotes to highlight popular opinions.</w:t>
-      </w:r>
-    </w:p>
-    <w:p>
-      <w:pPr>
-        <w:numPr>
-          <w:ilvl w:val="1"/>
+        <w:t>Uses forum data to generate reports on public sentiment.</w:t>
+      </w:r>
+    </w:p>
+    <w:p>
+      <w:pPr>
+        <w:numPr>
+          <w:ilvl w:val="0"/>
           <w:numId w:val="16"/>
         </w:numPr>
         <w:spacing w:after="0" w:line="420" w:lineRule="auto"/>
@@ -1984,21 +2049,16 @@
       <w:r>
         <w:rPr>
           <w:rFonts w:ascii="Helvetica Neue" w:eastAsia="Helvetica Neue" w:hAnsi="Helvetica Neue" w:cs="Helvetica Neue"/>
+          <w:b/>
+          <w:bCs/>
           <w:color w:val="FF0000"/>
           <w:sz w:val="22"/>
           <w:szCs w:val="22"/>
           <w:lang w:val="en-GB"/>
         </w:rPr>
-        <w:t>Uses forum data to generate reports on public sentiment.</w:t>
-      </w:r>
-    </w:p>
-    <w:p>
-      <w:pPr>
-        <w:numPr>
-          <w:ilvl w:val="0"/>
-          <w:numId w:val="16"/>
-        </w:numPr>
-        <w:spacing w:after="0" w:line="420" w:lineRule="auto"/>
+        <w:t>Policy Insight Dashboard &amp; Data Visualization</w:t>
+      </w:r>
+      <w:r>
         <w:rPr>
           <w:rFonts w:ascii="Helvetica Neue" w:eastAsia="Helvetica Neue" w:hAnsi="Helvetica Neue" w:cs="Helvetica Neue"/>
           <w:color w:val="FF0000"/>
@@ -2006,19 +2066,24 @@
           <w:szCs w:val="22"/>
           <w:lang w:val="en-GB"/>
         </w:rPr>
-      </w:pPr>
-      <w:r>
-        <w:rPr>
-          <w:rFonts w:ascii="Helvetica Neue" w:eastAsia="Helvetica Neue" w:hAnsi="Helvetica Neue" w:cs="Helvetica Neue"/>
-          <w:b/>
-          <w:bCs/>
+        <w:t>:</w:t>
+      </w:r>
+    </w:p>
+    <w:p>
+      <w:pPr>
+        <w:numPr>
+          <w:ilvl w:val="1"/>
+          <w:numId w:val="16"/>
+        </w:numPr>
+        <w:spacing w:after="0" w:line="420" w:lineRule="auto"/>
+        <w:rPr>
+          <w:rFonts w:ascii="Helvetica Neue" w:eastAsia="Helvetica Neue" w:hAnsi="Helvetica Neue" w:cs="Helvetica Neue"/>
           <w:color w:val="FF0000"/>
           <w:sz w:val="22"/>
           <w:szCs w:val="22"/>
           <w:lang w:val="en-GB"/>
         </w:rPr>
-        <w:t>Policy Insight Dashboard &amp; Data Visualization</w:t>
-      </w:r>
+      </w:pPr>
       <w:r>
         <w:rPr>
           <w:rFonts w:ascii="Helvetica Neue" w:eastAsia="Helvetica Neue" w:hAnsi="Helvetica Neue" w:cs="Helvetica Neue"/>
@@ -2027,7 +2092,7 @@
           <w:szCs w:val="22"/>
           <w:lang w:val="en-GB"/>
         </w:rPr>
-        <w:t>:</w:t>
+        <w:t>Offers real-time visualizations of feedback and policy impact.</w:t>
       </w:r>
     </w:p>
     <w:p>
@@ -2053,7 +2118,7 @@
           <w:szCs w:val="22"/>
           <w:lang w:val="en-GB"/>
         </w:rPr>
-        <w:t>Offers real-time visualizations of feedback and policy impact.</w:t>
+        <w:t>Provides customizable reports for policymakers.</w:t>
       </w:r>
     </w:p>
     <w:p>
@@ -2079,15 +2144,11 @@
           <w:szCs w:val="22"/>
           <w:lang w:val="en-GB"/>
         </w:rPr>
-        <w:t>Provides customizable reports for policymakers.</w:t>
-      </w:r>
-    </w:p>
-    <w:p>
-      <w:pPr>
-        <w:numPr>
-          <w:ilvl w:val="1"/>
-          <w:numId w:val="16"/>
-        </w:numPr>
+        <w:t>Integrates with existing government reporting tools.</w:t>
+      </w:r>
+    </w:p>
+    <w:p>
+      <w:pPr>
         <w:spacing w:after="0" w:line="420" w:lineRule="auto"/>
         <w:rPr>
           <w:rFonts w:ascii="Helvetica Neue" w:eastAsia="Helvetica Neue" w:hAnsi="Helvetica Neue" w:cs="Helvetica Neue"/>
@@ -2105,12 +2166,10 @@
           <w:szCs w:val="22"/>
           <w:lang w:val="en-GB"/>
         </w:rPr>
-        <w:t>Integrates with existing government reporting tools.</w:t>
-      </w:r>
-    </w:p>
-    <w:p>
-      <w:pPr>
-        <w:spacing w:after="0" w:line="420" w:lineRule="auto"/>
+        <w:t xml:space="preserve">These points capture the core functionalities of </w:t>
+      </w:r>
+      <w:proofErr w:type="spellStart"/>
+      <w:r>
         <w:rPr>
           <w:rFonts w:ascii="Helvetica Neue" w:eastAsia="Helvetica Neue" w:hAnsi="Helvetica Neue" w:cs="Helvetica Neue"/>
           <w:color w:val="FF0000"/>
@@ -2118,7 +2177,9 @@
           <w:szCs w:val="22"/>
           <w:lang w:val="en-GB"/>
         </w:rPr>
-      </w:pPr>
+        <w:t>ConsultUK</w:t>
+      </w:r>
+      <w:proofErr w:type="spellEnd"/>
       <w:r>
         <w:rPr>
           <w:rFonts w:ascii="Helvetica Neue" w:eastAsia="Helvetica Neue" w:hAnsi="Helvetica Neue" w:cs="Helvetica Neue"/>
@@ -2127,28 +2188,6 @@
           <w:szCs w:val="22"/>
           <w:lang w:val="en-GB"/>
         </w:rPr>
-        <w:t xml:space="preserve">These points capture the core functionalities of </w:t>
-      </w:r>
-      <w:proofErr w:type="spellStart"/>
-      <w:r>
-        <w:rPr>
-          <w:rFonts w:ascii="Helvetica Neue" w:eastAsia="Helvetica Neue" w:hAnsi="Helvetica Neue" w:cs="Helvetica Neue"/>
-          <w:color w:val="FF0000"/>
-          <w:sz w:val="22"/>
-          <w:szCs w:val="22"/>
-          <w:lang w:val="en-GB"/>
-        </w:rPr>
-        <w:t>ConsultUK</w:t>
-      </w:r>
-      <w:proofErr w:type="spellEnd"/>
-      <w:r>
-        <w:rPr>
-          <w:rFonts w:ascii="Helvetica Neue" w:eastAsia="Helvetica Neue" w:hAnsi="Helvetica Neue" w:cs="Helvetica Neue"/>
-          <w:color w:val="FF0000"/>
-          <w:sz w:val="22"/>
-          <w:szCs w:val="22"/>
-          <w:lang w:val="en-GB"/>
-        </w:rPr>
         <w:t>, making it a comprehensive tool for enhancing citizen engagement and policy development.</w:t>
       </w:r>
     </w:p>
@@ -2647,43 +2686,7 @@
           <w:color w:val="1B1C1D"/>
           <w:lang w:val="it-IT"/>
         </w:rPr>
-        <w:t>Microsoft Azure AI Services: AI-</w:t>
-      </w:r>
-      <w:proofErr w:type="spellStart"/>
-      <w:r>
-        <w:rPr>
-          <w:rFonts w:ascii="Helvetica Neue" w:eastAsia="Helvetica Neue" w:hAnsi="Helvetica Neue" w:cs="Helvetica Neue"/>
-          <w:color w:val="1B1C1D"/>
-          <w:lang w:val="it-IT"/>
-        </w:rPr>
-        <w:t>driven</w:t>
-      </w:r>
-      <w:proofErr w:type="spellEnd"/>
-      <w:r>
-        <w:rPr>
-          <w:rFonts w:ascii="Helvetica Neue" w:eastAsia="Helvetica Neue" w:hAnsi="Helvetica Neue" w:cs="Helvetica Neue"/>
-          <w:color w:val="1B1C1D"/>
-          <w:lang w:val="it-IT"/>
-        </w:rPr>
-        <w:t xml:space="preserve"> </w:t>
-      </w:r>
-      <w:proofErr w:type="spellStart"/>
-      <w:r>
-        <w:rPr>
-          <w:rFonts w:ascii="Helvetica Neue" w:eastAsia="Helvetica Neue" w:hAnsi="Helvetica Neue" w:cs="Helvetica Neue"/>
-          <w:color w:val="1B1C1D"/>
-          <w:lang w:val="it-IT"/>
-        </w:rPr>
-        <w:t>analysis</w:t>
-      </w:r>
-      <w:proofErr w:type="spellEnd"/>
-      <w:r>
-        <w:rPr>
-          <w:rFonts w:ascii="Helvetica Neue" w:eastAsia="Helvetica Neue" w:hAnsi="Helvetica Neue" w:cs="Helvetica Neue"/>
-          <w:color w:val="1B1C1D"/>
-          <w:lang w:val="it-IT"/>
-        </w:rPr>
-        <w:t>.</w:t>
+        <w:t>Microsoft Azure AI Services: AI-driven analysis.</w:t>
       </w:r>
     </w:p>
     <w:p>

</xml_diff>